<commit_message>
update spring boot about
</commit_message>
<xml_diff>
--- a/vskeddemos/documents/versionControl/git安装.docx
+++ b/vskeddemos/documents/versionControl/git安装.docx
@@ -55,7 +55,7 @@
       </w:r>
       <w:r>
         <w:rPr>
-          <w:rStyle w:val="5"/>
+          <w:rStyle w:val="6"/>
           <w:rFonts w:ascii="宋体" w:hAnsi="宋体" w:eastAsia="宋体" w:cs="宋体"/>
           <w:sz w:val="24"/>
           <w:szCs w:val="24"/>
@@ -1153,12 +1153,6 @@
       </w:r>
     </w:p>
     <w:p>
-      <w:pPr>
-        <w:rPr>
-          <w:rFonts w:hint="default"/>
-          <w:lang w:val="en-US" w:eastAsia="zh-CN"/>
-        </w:rPr>
-      </w:pPr>
       <w:r>
         <w:drawing>
           <wp:inline distT="0" distB="0" distL="114300" distR="114300">
@@ -1202,8 +1196,745 @@
           </wp:inline>
         </w:drawing>
       </w:r>
+    </w:p>
+    <w:p/>
+    <w:p/>
+    <w:p>
+      <w:pPr>
+        <w:pStyle w:val="2"/>
+        <w:bidi w:val="0"/>
+        <w:rPr>
+          <w:rFonts w:hint="eastAsia"/>
+          <w:lang w:val="en-US" w:eastAsia="zh-CN"/>
+        </w:rPr>
+      </w:pPr>
+      <w:r>
+        <w:rPr>
+          <w:rFonts w:hint="eastAsia"/>
+          <w:lang w:val="en-US" w:eastAsia="zh-CN"/>
+        </w:rPr>
+        <w:t>下载</w:t>
+      </w:r>
+      <w:r>
+        <w:rPr>
+          <w:rFonts w:hint="default"/>
+          <w:lang w:val="en-US" w:eastAsia="zh-CN"/>
+        </w:rPr>
+        <w:t>git</w:t>
+      </w:r>
+      <w:r>
+        <w:rPr>
+          <w:rFonts w:hint="eastAsia"/>
+          <w:lang w:val="en-US" w:eastAsia="zh-CN"/>
+        </w:rPr>
+        <w:t>项目</w:t>
+      </w:r>
+    </w:p>
+    <w:p>
+      <w:pPr>
+        <w:rPr>
+          <w:rFonts w:hint="default" w:eastAsiaTheme="minorEastAsia"/>
+          <w:lang w:val="en-US" w:eastAsia="zh-CN"/>
+        </w:rPr>
+      </w:pPr>
+      <w:r>
+        <w:rPr>
+          <w:rFonts w:hint="eastAsia"/>
+          <w:lang w:val="en-US" w:eastAsia="zh-CN"/>
+        </w:rPr>
+        <w:t xml:space="preserve">在空白处右击，选择Git GUI </w:t>
+      </w:r>
+      <w:r>
+        <w:rPr>
+          <w:rFonts w:hint="default"/>
+          <w:lang w:val="en-US" w:eastAsia="zh-CN"/>
+        </w:rPr>
+        <w:t>Here</w:t>
+      </w:r>
+    </w:p>
+    <w:p>
+      <w:r>
+        <w:drawing>
+          <wp:inline distT="0" distB="0" distL="114300" distR="114300">
+            <wp:extent cx="5269230" cy="2962910"/>
+            <wp:effectExtent l="0" t="0" r="7620" b="8890"/>
+            <wp:docPr id="19" name="图片 1"/>
+            <wp:cNvGraphicFramePr>
+              <a:graphicFrameLocks xmlns:a="http://schemas.openxmlformats.org/drawingml/2006/main" noChangeAspect="1"/>
+            </wp:cNvGraphicFramePr>
+            <a:graphic xmlns:a="http://schemas.openxmlformats.org/drawingml/2006/main">
+              <a:graphicData uri="http://schemas.openxmlformats.org/drawingml/2006/picture">
+                <pic:pic xmlns:pic="http://schemas.openxmlformats.org/drawingml/2006/picture">
+                  <pic:nvPicPr>
+                    <pic:cNvPr id="19" name="图片 1"/>
+                    <pic:cNvPicPr>
+                      <a:picLocks noChangeAspect="1"/>
+                    </pic:cNvPicPr>
+                  </pic:nvPicPr>
+                  <pic:blipFill>
+                    <a:blip r:embed="rId22"/>
+                    <a:stretch>
+                      <a:fillRect/>
+                    </a:stretch>
+                  </pic:blipFill>
+                  <pic:spPr>
+                    <a:xfrm>
+                      <a:off x="0" y="0"/>
+                      <a:ext cx="5269230" cy="2962910"/>
+                    </a:xfrm>
+                    <a:prstGeom prst="rect">
+                      <a:avLst/>
+                    </a:prstGeom>
+                    <a:noFill/>
+                    <a:ln>
+                      <a:noFill/>
+                    </a:ln>
+                  </pic:spPr>
+                </pic:pic>
+              </a:graphicData>
+            </a:graphic>
+          </wp:inline>
+        </w:drawing>
+      </w:r>
+    </w:p>
+    <w:p/>
+    <w:p>
+      <w:pPr>
+        <w:rPr>
+          <w:rFonts w:hint="default" w:eastAsiaTheme="minorEastAsia"/>
+          <w:lang w:val="en-US" w:eastAsia="zh-CN"/>
+        </w:rPr>
+      </w:pPr>
+      <w:r>
+        <w:rPr>
+          <w:rFonts w:hint="eastAsia"/>
+          <w:lang w:val="en-US" w:eastAsia="zh-CN"/>
+        </w:rPr>
+        <w:t>选择Repository菜单</w:t>
+      </w:r>
+      <w:r>
+        <w:rPr>
+          <w:rFonts w:hint="default"/>
+          <w:lang w:val="en-US" w:eastAsia="zh-CN"/>
+        </w:rPr>
+        <w:t>-&gt;Clone</w:t>
+      </w:r>
+    </w:p>
+    <w:p/>
+    <w:p>
+      <w:r>
+        <w:drawing>
+          <wp:inline distT="0" distB="0" distL="114300" distR="114300">
+            <wp:extent cx="5269230" cy="2962910"/>
+            <wp:effectExtent l="0" t="0" r="7620" b="8890"/>
+            <wp:docPr id="21" name="图片 3"/>
+            <wp:cNvGraphicFramePr>
+              <a:graphicFrameLocks xmlns:a="http://schemas.openxmlformats.org/drawingml/2006/main" noChangeAspect="1"/>
+            </wp:cNvGraphicFramePr>
+            <a:graphic xmlns:a="http://schemas.openxmlformats.org/drawingml/2006/main">
+              <a:graphicData uri="http://schemas.openxmlformats.org/drawingml/2006/picture">
+                <pic:pic xmlns:pic="http://schemas.openxmlformats.org/drawingml/2006/picture">
+                  <pic:nvPicPr>
+                    <pic:cNvPr id="21" name="图片 3"/>
+                    <pic:cNvPicPr>
+                      <a:picLocks noChangeAspect="1"/>
+                    </pic:cNvPicPr>
+                  </pic:nvPicPr>
+                  <pic:blipFill>
+                    <a:blip r:embed="rId23"/>
+                    <a:stretch>
+                      <a:fillRect/>
+                    </a:stretch>
+                  </pic:blipFill>
+                  <pic:spPr>
+                    <a:xfrm>
+                      <a:off x="0" y="0"/>
+                      <a:ext cx="5269230" cy="2962910"/>
+                    </a:xfrm>
+                    <a:prstGeom prst="rect">
+                      <a:avLst/>
+                    </a:prstGeom>
+                    <a:noFill/>
+                    <a:ln>
+                      <a:noFill/>
+                    </a:ln>
+                  </pic:spPr>
+                </pic:pic>
+              </a:graphicData>
+            </a:graphic>
+          </wp:inline>
+        </w:drawing>
+      </w:r>
+    </w:p>
+    <w:p/>
+    <w:p>
+      <w:pPr>
+        <w:rPr>
+          <w:rFonts w:hint="default" w:eastAsiaTheme="minorEastAsia"/>
+          <w:lang w:val="en-US" w:eastAsia="zh-CN"/>
+        </w:rPr>
+      </w:pPr>
+      <w:r>
+        <w:rPr>
+          <w:rFonts w:hint="eastAsia"/>
+          <w:lang w:val="en-US" w:eastAsia="zh-CN"/>
+        </w:rPr>
+        <w:t>下载前需要先输入你的Git账号和密码</w:t>
+      </w:r>
       <w:bookmarkStart w:id="0" w:name="_GoBack"/>
       <w:bookmarkEnd w:id="0"/>
+    </w:p>
+    <w:p/>
+    <w:p>
+      <w:pPr>
+        <w:rPr>
+          <w:rFonts w:hint="default" w:eastAsiaTheme="minorEastAsia"/>
+          <w:lang w:val="en-US" w:eastAsia="zh-CN"/>
+        </w:rPr>
+      </w:pPr>
+      <w:r>
+        <w:rPr>
+          <w:rFonts w:hint="default"/>
+          <w:lang w:val="en-US"/>
+        </w:rPr>
+        <w:t>sourceLocation</w:t>
+      </w:r>
+      <w:r>
+        <w:rPr>
+          <w:rFonts w:hint="eastAsia"/>
+          <w:lang w:val="en-US" w:eastAsia="zh-CN"/>
+        </w:rPr>
+        <w:t>源码目录，这里一般是一个以</w:t>
+      </w:r>
+      <w:r>
+        <w:rPr>
+          <w:rFonts w:hint="default"/>
+          <w:lang w:val="en-US" w:eastAsia="zh-CN"/>
+        </w:rPr>
+        <w:t>http</w:t>
+      </w:r>
+      <w:r>
+        <w:rPr>
+          <w:rFonts w:hint="eastAsia"/>
+          <w:lang w:val="en-US" w:eastAsia="zh-CN"/>
+        </w:rPr>
+        <w:t>开头的网址</w:t>
+      </w:r>
+    </w:p>
+    <w:p>
+      <w:pPr>
+        <w:rPr>
+          <w:rFonts w:hint="default" w:eastAsiaTheme="minorEastAsia"/>
+          <w:lang w:val="en-US" w:eastAsia="zh-CN"/>
+        </w:rPr>
+      </w:pPr>
+      <w:r>
+        <w:rPr>
+          <w:rFonts w:hint="default"/>
+          <w:lang w:val="en-US" w:eastAsia="zh-CN"/>
+        </w:rPr>
+        <w:t>targetDirectory</w:t>
+      </w:r>
+      <w:r>
+        <w:rPr>
+          <w:rFonts w:hint="eastAsia"/>
+          <w:lang w:val="en-US" w:eastAsia="zh-CN"/>
+        </w:rPr>
+        <w:t>目标目录，注意这个目录一定要不存在的，这样才可以被自动创建</w:t>
+      </w:r>
+    </w:p>
+    <w:p>
+      <w:r>
+        <w:drawing>
+          <wp:inline distT="0" distB="0" distL="114300" distR="114300">
+            <wp:extent cx="5271770" cy="2345055"/>
+            <wp:effectExtent l="0" t="0" r="5080" b="17145"/>
+            <wp:docPr id="22" name="图片 4"/>
+            <wp:cNvGraphicFramePr>
+              <a:graphicFrameLocks xmlns:a="http://schemas.openxmlformats.org/drawingml/2006/main" noChangeAspect="1"/>
+            </wp:cNvGraphicFramePr>
+            <a:graphic xmlns:a="http://schemas.openxmlformats.org/drawingml/2006/main">
+              <a:graphicData uri="http://schemas.openxmlformats.org/drawingml/2006/picture">
+                <pic:pic xmlns:pic="http://schemas.openxmlformats.org/drawingml/2006/picture">
+                  <pic:nvPicPr>
+                    <pic:cNvPr id="22" name="图片 4"/>
+                    <pic:cNvPicPr>
+                      <a:picLocks noChangeAspect="1"/>
+                    </pic:cNvPicPr>
+                  </pic:nvPicPr>
+                  <pic:blipFill>
+                    <a:blip r:embed="rId24"/>
+                    <a:stretch>
+                      <a:fillRect/>
+                    </a:stretch>
+                  </pic:blipFill>
+                  <pic:spPr>
+                    <a:xfrm>
+                      <a:off x="0" y="0"/>
+                      <a:ext cx="5271770" cy="2345055"/>
+                    </a:xfrm>
+                    <a:prstGeom prst="rect">
+                      <a:avLst/>
+                    </a:prstGeom>
+                    <a:noFill/>
+                    <a:ln>
+                      <a:noFill/>
+                    </a:ln>
+                  </pic:spPr>
+                </pic:pic>
+              </a:graphicData>
+            </a:graphic>
+          </wp:inline>
+        </w:drawing>
+      </w:r>
+    </w:p>
+    <w:p/>
+    <w:p/>
+    <w:p>
+      <w:pPr>
+        <w:pStyle w:val="2"/>
+        <w:bidi w:val="0"/>
+        <w:rPr>
+          <w:rFonts w:hint="eastAsia"/>
+          <w:lang w:val="en-US" w:eastAsia="zh-CN"/>
+        </w:rPr>
+      </w:pPr>
+      <w:r>
+        <w:rPr>
+          <w:rFonts w:hint="eastAsia"/>
+          <w:lang w:val="en-US" w:eastAsia="zh-CN"/>
+        </w:rPr>
+        <w:t>更新</w:t>
+      </w:r>
+      <w:r>
+        <w:rPr>
+          <w:rFonts w:hint="default"/>
+          <w:lang w:val="en-US" w:eastAsia="zh-CN"/>
+        </w:rPr>
+        <w:t>git</w:t>
+      </w:r>
+      <w:r>
+        <w:rPr>
+          <w:rFonts w:hint="eastAsia"/>
+          <w:lang w:val="en-US" w:eastAsia="zh-CN"/>
+        </w:rPr>
+        <w:t>代码</w:t>
+      </w:r>
+    </w:p>
+    <w:p>
+      <w:pPr>
+        <w:pStyle w:val="3"/>
+        <w:bidi w:val="0"/>
+        <w:rPr>
+          <w:rFonts w:hint="eastAsia"/>
+          <w:lang w:val="en-US" w:eastAsia="zh-CN"/>
+        </w:rPr>
+      </w:pPr>
+      <w:r>
+        <w:rPr>
+          <w:rFonts w:hint="eastAsia"/>
+          <w:lang w:val="en-US" w:eastAsia="zh-CN"/>
+        </w:rPr>
+        <w:t>更新</w:t>
+      </w:r>
+    </w:p>
+    <w:p>
+      <w:pPr>
+        <w:rPr>
+          <w:rFonts w:hint="default" w:eastAsiaTheme="minorEastAsia"/>
+          <w:lang w:val="en-US" w:eastAsia="zh-CN"/>
+        </w:rPr>
+      </w:pPr>
+      <w:r>
+        <w:rPr>
+          <w:rFonts w:hint="eastAsia"/>
+          <w:lang w:val="en-US" w:eastAsia="zh-CN"/>
+        </w:rPr>
+        <w:t>进入项目目录选择</w:t>
+      </w:r>
+      <w:r>
+        <w:rPr>
+          <w:rFonts w:hint="default"/>
+          <w:lang w:val="en-US" w:eastAsia="zh-CN"/>
+        </w:rPr>
+        <w:t>Git GUI Here</w:t>
+      </w:r>
+    </w:p>
+    <w:p>
+      <w:r>
+        <w:drawing>
+          <wp:inline distT="0" distB="0" distL="114300" distR="114300">
+            <wp:extent cx="5269230" cy="2962910"/>
+            <wp:effectExtent l="0" t="0" r="7620" b="8890"/>
+            <wp:docPr id="23" name="图片 5"/>
+            <wp:cNvGraphicFramePr>
+              <a:graphicFrameLocks xmlns:a="http://schemas.openxmlformats.org/drawingml/2006/main" noChangeAspect="1"/>
+            </wp:cNvGraphicFramePr>
+            <a:graphic xmlns:a="http://schemas.openxmlformats.org/drawingml/2006/main">
+              <a:graphicData uri="http://schemas.openxmlformats.org/drawingml/2006/picture">
+                <pic:pic xmlns:pic="http://schemas.openxmlformats.org/drawingml/2006/picture">
+                  <pic:nvPicPr>
+                    <pic:cNvPr id="23" name="图片 5"/>
+                    <pic:cNvPicPr>
+                      <a:picLocks noChangeAspect="1"/>
+                    </pic:cNvPicPr>
+                  </pic:nvPicPr>
+                  <pic:blipFill>
+                    <a:blip r:embed="rId25"/>
+                    <a:stretch>
+                      <a:fillRect/>
+                    </a:stretch>
+                  </pic:blipFill>
+                  <pic:spPr>
+                    <a:xfrm>
+                      <a:off x="0" y="0"/>
+                      <a:ext cx="5269230" cy="2962910"/>
+                    </a:xfrm>
+                    <a:prstGeom prst="rect">
+                      <a:avLst/>
+                    </a:prstGeom>
+                    <a:noFill/>
+                    <a:ln>
+                      <a:noFill/>
+                    </a:ln>
+                  </pic:spPr>
+                </pic:pic>
+              </a:graphicData>
+            </a:graphic>
+          </wp:inline>
+        </w:drawing>
+      </w:r>
+    </w:p>
+    <w:p/>
+    <w:p/>
+    <w:p>
+      <w:pPr>
+        <w:rPr>
+          <w:rFonts w:hint="default"/>
+          <w:lang w:val="en-US" w:eastAsia="zh-CN"/>
+        </w:rPr>
+      </w:pPr>
+      <w:r>
+        <w:rPr>
+          <w:rFonts w:hint="eastAsia"/>
+          <w:lang w:val="en-US" w:eastAsia="zh-CN"/>
+        </w:rPr>
+        <w:t>选择R</w:t>
+      </w:r>
+      <w:r>
+        <w:rPr>
+          <w:rFonts w:hint="default"/>
+          <w:lang w:val="en-US" w:eastAsia="zh-CN"/>
+        </w:rPr>
+        <w:t>emote-&gt;Fetch From -&gt; orgin</w:t>
+      </w:r>
+    </w:p>
+    <w:p>
+      <w:pPr>
+        <w:rPr>
+          <w:rFonts w:hint="default" w:eastAsiaTheme="minorEastAsia"/>
+          <w:lang w:val="en-US" w:eastAsia="zh-CN"/>
+        </w:rPr>
+      </w:pPr>
+    </w:p>
+    <w:p>
+      <w:r>
+        <w:drawing>
+          <wp:inline distT="0" distB="0" distL="114300" distR="114300">
+            <wp:extent cx="5269230" cy="2962910"/>
+            <wp:effectExtent l="0" t="0" r="7620" b="8890"/>
+            <wp:docPr id="24" name="图片 6"/>
+            <wp:cNvGraphicFramePr>
+              <a:graphicFrameLocks xmlns:a="http://schemas.openxmlformats.org/drawingml/2006/main" noChangeAspect="1"/>
+            </wp:cNvGraphicFramePr>
+            <a:graphic xmlns:a="http://schemas.openxmlformats.org/drawingml/2006/main">
+              <a:graphicData uri="http://schemas.openxmlformats.org/drawingml/2006/picture">
+                <pic:pic xmlns:pic="http://schemas.openxmlformats.org/drawingml/2006/picture">
+                  <pic:nvPicPr>
+                    <pic:cNvPr id="24" name="图片 6"/>
+                    <pic:cNvPicPr>
+                      <a:picLocks noChangeAspect="1"/>
+                    </pic:cNvPicPr>
+                  </pic:nvPicPr>
+                  <pic:blipFill>
+                    <a:blip r:embed="rId26"/>
+                    <a:stretch>
+                      <a:fillRect/>
+                    </a:stretch>
+                  </pic:blipFill>
+                  <pic:spPr>
+                    <a:xfrm>
+                      <a:off x="0" y="0"/>
+                      <a:ext cx="5269230" cy="2962910"/>
+                    </a:xfrm>
+                    <a:prstGeom prst="rect">
+                      <a:avLst/>
+                    </a:prstGeom>
+                    <a:noFill/>
+                    <a:ln>
+                      <a:noFill/>
+                    </a:ln>
+                  </pic:spPr>
+                </pic:pic>
+              </a:graphicData>
+            </a:graphic>
+          </wp:inline>
+        </w:drawing>
+      </w:r>
+    </w:p>
+    <w:p>
+      <w:r>
+        <w:drawing>
+          <wp:inline distT="0" distB="0" distL="114300" distR="114300">
+            <wp:extent cx="5272405" cy="2381885"/>
+            <wp:effectExtent l="0" t="0" r="4445" b="18415"/>
+            <wp:docPr id="25" name="图片 7"/>
+            <wp:cNvGraphicFramePr>
+              <a:graphicFrameLocks xmlns:a="http://schemas.openxmlformats.org/drawingml/2006/main" noChangeAspect="1"/>
+            </wp:cNvGraphicFramePr>
+            <a:graphic xmlns:a="http://schemas.openxmlformats.org/drawingml/2006/main">
+              <a:graphicData uri="http://schemas.openxmlformats.org/drawingml/2006/picture">
+                <pic:pic xmlns:pic="http://schemas.openxmlformats.org/drawingml/2006/picture">
+                  <pic:nvPicPr>
+                    <pic:cNvPr id="25" name="图片 7"/>
+                    <pic:cNvPicPr>
+                      <a:picLocks noChangeAspect="1"/>
+                    </pic:cNvPicPr>
+                  </pic:nvPicPr>
+                  <pic:blipFill>
+                    <a:blip r:embed="rId27"/>
+                    <a:stretch>
+                      <a:fillRect/>
+                    </a:stretch>
+                  </pic:blipFill>
+                  <pic:spPr>
+                    <a:xfrm>
+                      <a:off x="0" y="0"/>
+                      <a:ext cx="5272405" cy="2381885"/>
+                    </a:xfrm>
+                    <a:prstGeom prst="rect">
+                      <a:avLst/>
+                    </a:prstGeom>
+                    <a:noFill/>
+                    <a:ln>
+                      <a:noFill/>
+                    </a:ln>
+                  </pic:spPr>
+                </pic:pic>
+              </a:graphicData>
+            </a:graphic>
+          </wp:inline>
+        </w:drawing>
+      </w:r>
+    </w:p>
+    <w:p/>
+    <w:p>
+      <w:pPr>
+        <w:pStyle w:val="3"/>
+        <w:bidi w:val="0"/>
+        <w:rPr>
+          <w:rFonts w:hint="eastAsia"/>
+          <w:lang w:val="en-US" w:eastAsia="zh-CN"/>
+        </w:rPr>
+      </w:pPr>
+      <w:r>
+        <w:rPr>
+          <w:rFonts w:hint="eastAsia"/>
+          <w:lang w:val="en-US" w:eastAsia="zh-CN"/>
+        </w:rPr>
+        <w:t>导入</w:t>
+      </w:r>
+    </w:p>
+    <w:p>
+      <w:pPr>
+        <w:rPr>
+          <w:rFonts w:hint="default"/>
+          <w:lang w:val="en-US" w:eastAsia="zh-CN"/>
+        </w:rPr>
+      </w:pPr>
+      <w:r>
+        <w:rPr>
+          <w:rFonts w:hint="default"/>
+          <w:lang w:val="en-US" w:eastAsia="zh-CN"/>
+        </w:rPr>
+        <w:t>Merge-&gt;Local Merage-&gt;Local Branch</w:t>
+      </w:r>
+    </w:p>
+    <w:p>
+      <w:pPr>
+        <w:rPr>
+          <w:rFonts w:hint="default" w:eastAsiaTheme="minorEastAsia"/>
+          <w:lang w:val="en-US" w:eastAsia="zh-CN"/>
+        </w:rPr>
+      </w:pPr>
+      <w:r>
+        <w:rPr>
+          <w:rFonts w:hint="eastAsia"/>
+          <w:lang w:val="en-US" w:eastAsia="zh-CN"/>
+        </w:rPr>
+        <w:t>选择你要导入的分支即可，一般是选择</w:t>
+      </w:r>
+      <w:r>
+        <w:rPr>
+          <w:rFonts w:hint="default"/>
+          <w:lang w:val="en-US" w:eastAsia="zh-CN"/>
+        </w:rPr>
+        <w:t>dev</w:t>
+      </w:r>
+      <w:r>
+        <w:rPr>
+          <w:rFonts w:hint="eastAsia"/>
+          <w:lang w:val="en-US" w:eastAsia="zh-CN"/>
+        </w:rPr>
+        <w:t>即可</w:t>
+      </w:r>
+    </w:p>
+    <w:p>
+      <w:r>
+        <w:drawing>
+          <wp:inline distT="0" distB="0" distL="114300" distR="114300">
+            <wp:extent cx="5269230" cy="2962910"/>
+            <wp:effectExtent l="0" t="0" r="7620" b="8890"/>
+            <wp:docPr id="26" name="图片 8"/>
+            <wp:cNvGraphicFramePr>
+              <a:graphicFrameLocks xmlns:a="http://schemas.openxmlformats.org/drawingml/2006/main" noChangeAspect="1"/>
+            </wp:cNvGraphicFramePr>
+            <a:graphic xmlns:a="http://schemas.openxmlformats.org/drawingml/2006/main">
+              <a:graphicData uri="http://schemas.openxmlformats.org/drawingml/2006/picture">
+                <pic:pic xmlns:pic="http://schemas.openxmlformats.org/drawingml/2006/picture">
+                  <pic:nvPicPr>
+                    <pic:cNvPr id="26" name="图片 8"/>
+                    <pic:cNvPicPr>
+                      <a:picLocks noChangeAspect="1"/>
+                    </pic:cNvPicPr>
+                  </pic:nvPicPr>
+                  <pic:blipFill>
+                    <a:blip r:embed="rId28"/>
+                    <a:stretch>
+                      <a:fillRect/>
+                    </a:stretch>
+                  </pic:blipFill>
+                  <pic:spPr>
+                    <a:xfrm>
+                      <a:off x="0" y="0"/>
+                      <a:ext cx="5269230" cy="2962910"/>
+                    </a:xfrm>
+                    <a:prstGeom prst="rect">
+                      <a:avLst/>
+                    </a:prstGeom>
+                    <a:noFill/>
+                    <a:ln>
+                      <a:noFill/>
+                    </a:ln>
+                  </pic:spPr>
+                </pic:pic>
+              </a:graphicData>
+            </a:graphic>
+          </wp:inline>
+        </w:drawing>
+      </w:r>
+    </w:p>
+    <w:p/>
+    <w:p>
+      <w:r>
+        <w:drawing>
+          <wp:inline distT="0" distB="0" distL="114300" distR="114300">
+            <wp:extent cx="5269230" cy="2864485"/>
+            <wp:effectExtent l="0" t="0" r="7620" b="12065"/>
+            <wp:docPr id="27" name="图片 9"/>
+            <wp:cNvGraphicFramePr>
+              <a:graphicFrameLocks xmlns:a="http://schemas.openxmlformats.org/drawingml/2006/main" noChangeAspect="1"/>
+            </wp:cNvGraphicFramePr>
+            <a:graphic xmlns:a="http://schemas.openxmlformats.org/drawingml/2006/main">
+              <a:graphicData uri="http://schemas.openxmlformats.org/drawingml/2006/picture">
+                <pic:pic xmlns:pic="http://schemas.openxmlformats.org/drawingml/2006/picture">
+                  <pic:nvPicPr>
+                    <pic:cNvPr id="27" name="图片 9"/>
+                    <pic:cNvPicPr>
+                      <a:picLocks noChangeAspect="1"/>
+                    </pic:cNvPicPr>
+                  </pic:nvPicPr>
+                  <pic:blipFill>
+                    <a:blip r:embed="rId29"/>
+                    <a:stretch>
+                      <a:fillRect/>
+                    </a:stretch>
+                  </pic:blipFill>
+                  <pic:spPr>
+                    <a:xfrm>
+                      <a:off x="0" y="0"/>
+                      <a:ext cx="5269230" cy="2864485"/>
+                    </a:xfrm>
+                    <a:prstGeom prst="rect">
+                      <a:avLst/>
+                    </a:prstGeom>
+                    <a:noFill/>
+                    <a:ln>
+                      <a:noFill/>
+                    </a:ln>
+                  </pic:spPr>
+                </pic:pic>
+              </a:graphicData>
+            </a:graphic>
+          </wp:inline>
+        </w:drawing>
+      </w:r>
+    </w:p>
+    <w:p/>
+    <w:p>
+      <w:pPr>
+        <w:rPr>
+          <w:rFonts w:hint="default" w:eastAsiaTheme="minorEastAsia"/>
+          <w:lang w:val="en-US" w:eastAsia="zh-CN"/>
+        </w:rPr>
+      </w:pPr>
+      <w:r>
+        <w:rPr>
+          <w:rFonts w:hint="eastAsia"/>
+          <w:lang w:val="en-US" w:eastAsia="zh-CN"/>
+        </w:rPr>
+        <w:t>点击导入即可</w:t>
+      </w:r>
+    </w:p>
+    <w:p>
+      <w:pPr>
+        <w:rPr>
+          <w:rFonts w:hint="default"/>
+          <w:lang w:val="en-US" w:eastAsia="zh-CN"/>
+        </w:rPr>
+      </w:pPr>
+    </w:p>
+    <w:p>
+      <w:pPr>
+        <w:rPr>
+          <w:rFonts w:hint="default"/>
+          <w:lang w:val="en-US" w:eastAsia="zh-CN"/>
+        </w:rPr>
+      </w:pPr>
+    </w:p>
+    <w:p>
+      <w:pPr>
+        <w:rPr>
+          <w:rFonts w:hint="default"/>
+          <w:lang w:val="en-US" w:eastAsia="zh-CN"/>
+        </w:rPr>
+      </w:pPr>
+    </w:p>
+    <w:p>
+      <w:pPr>
+        <w:rPr>
+          <w:rFonts w:hint="default"/>
+          <w:lang w:val="en-US" w:eastAsia="zh-CN"/>
+        </w:rPr>
+      </w:pPr>
+    </w:p>
+    <w:p>
+      <w:pPr>
+        <w:rPr>
+          <w:rFonts w:hint="default"/>
+          <w:lang w:val="en-US" w:eastAsia="zh-CN"/>
+        </w:rPr>
+      </w:pPr>
     </w:p>
     <w:sectPr>
       <w:pgSz w:w="11906" w:h="16838"/>
@@ -1228,7 +1959,7 @@
     <w:lsdException w:qFormat="1" w:unhideWhenUsed="0" w:uiPriority="0" w:semiHidden="0" w:name="Normal"/>
     <w:lsdException w:qFormat="1" w:unhideWhenUsed="0" w:uiPriority="0" w:semiHidden="0" w:name="heading 1"/>
     <w:lsdException w:qFormat="1" w:uiPriority="0" w:semiHidden="0" w:name="heading 2"/>
-    <w:lsdException w:qFormat="1" w:uiPriority="0" w:name="heading 3"/>
+    <w:lsdException w:qFormat="1" w:uiPriority="0" w:semiHidden="0" w:name="heading 3"/>
     <w:lsdException w:qFormat="1" w:uiPriority="0" w:name="heading 4"/>
     <w:lsdException w:qFormat="1" w:uiPriority="0" w:name="heading 5"/>
     <w:lsdException w:qFormat="1" w:uiPriority="0" w:name="heading 6"/>
@@ -1509,13 +2240,31 @@
       <w:sz w:val="32"/>
     </w:rPr>
   </w:style>
-  <w:style w:type="character" w:default="1" w:styleId="4">
+  <w:style w:type="paragraph" w:styleId="3">
+    <w:name w:val="heading 3"/>
+    <w:basedOn w:val="1"/>
+    <w:next w:val="1"/>
+    <w:unhideWhenUsed/>
+    <w:qFormat/>
+    <w:uiPriority w:val="0"/>
+    <w:pPr>
+      <w:keepNext/>
+      <w:keepLines/>
+      <w:spacing w:before="260" w:beforeLines="0" w:beforeAutospacing="0" w:after="260" w:afterLines="0" w:afterAutospacing="0" w:line="413" w:lineRule="auto"/>
+      <w:outlineLvl w:val="2"/>
+    </w:pPr>
+    <w:rPr>
+      <w:b/>
+      <w:sz w:val="32"/>
+    </w:rPr>
+  </w:style>
+  <w:style w:type="character" w:default="1" w:styleId="5">
     <w:name w:val="Default Paragraph Font"/>
     <w:semiHidden/>
     <w:qFormat/>
     <w:uiPriority w:val="0"/>
   </w:style>
-  <w:style w:type="table" w:default="1" w:styleId="3">
+  <w:style w:type="table" w:default="1" w:styleId="4">
     <w:name w:val="Normal Table"/>
     <w:semiHidden/>
     <w:uiPriority w:val="0"/>
@@ -1528,9 +2277,9 @@
       </w:tblCellMar>
     </w:tblPr>
   </w:style>
-  <w:style w:type="character" w:styleId="5">
+  <w:style w:type="character" w:styleId="6">
     <w:name w:val="Hyperlink"/>
-    <w:basedOn w:val="4"/>
+    <w:basedOn w:val="5"/>
     <w:uiPriority w:val="0"/>
     <w:rPr>
       <w:color w:val="0000FF"/>

</xml_diff>

<commit_message>
update git setup docx
</commit_message>
<xml_diff>
--- a/vskeddemos/documents/versionControl/git安装.docx
+++ b/vskeddemos/documents/versionControl/git安装.docx
@@ -1837,9 +1837,9 @@
       <w:r>
         <w:drawing>
           <wp:inline distT="0" distB="0" distL="114300" distR="114300">
-            <wp:extent cx="5269230" cy="2864485"/>
-            <wp:effectExtent l="0" t="0" r="7620" b="12065"/>
-            <wp:docPr id="27" name="图片 9"/>
+            <wp:extent cx="5266690" cy="3094355"/>
+            <wp:effectExtent l="0" t="0" r="10160" b="10795"/>
+            <wp:docPr id="27" name="图片 2"/>
             <wp:cNvGraphicFramePr>
               <a:graphicFrameLocks xmlns:a="http://schemas.openxmlformats.org/drawingml/2006/main" noChangeAspect="1"/>
             </wp:cNvGraphicFramePr>
@@ -1847,7 +1847,7 @@
               <a:graphicData uri="http://schemas.openxmlformats.org/drawingml/2006/picture">
                 <pic:pic xmlns:pic="http://schemas.openxmlformats.org/drawingml/2006/picture">
                   <pic:nvPicPr>
-                    <pic:cNvPr id="27" name="图片 9"/>
+                    <pic:cNvPr id="27" name="图片 2"/>
                     <pic:cNvPicPr>
                       <a:picLocks noChangeAspect="1"/>
                     </pic:cNvPicPr>
@@ -1861,7 +1861,7 @@
                   <pic:spPr>
                     <a:xfrm>
                       <a:off x="0" y="0"/>
-                      <a:ext cx="5269230" cy="2864485"/>
+                      <a:ext cx="5266690" cy="3094355"/>
                     </a:xfrm>
                     <a:prstGeom prst="rect">
                       <a:avLst/>
@@ -1877,54 +1877,10 @@
           </wp:inline>
         </w:drawing>
       </w:r>
-    </w:p>
-    <w:p>
-      <w:r>
-        <w:drawing>
-          <wp:inline distT="0" distB="0" distL="114300" distR="114300">
-            <wp:extent cx="5271770" cy="3100705"/>
-            <wp:effectExtent l="0" t="0" r="5080" b="4445"/>
-            <wp:docPr id="20" name="图片 1"/>
-            <wp:cNvGraphicFramePr>
-              <a:graphicFrameLocks xmlns:a="http://schemas.openxmlformats.org/drawingml/2006/main" noChangeAspect="1"/>
-            </wp:cNvGraphicFramePr>
-            <a:graphic xmlns:a="http://schemas.openxmlformats.org/drawingml/2006/main">
-              <a:graphicData uri="http://schemas.openxmlformats.org/drawingml/2006/picture">
-                <pic:pic xmlns:pic="http://schemas.openxmlformats.org/drawingml/2006/picture">
-                  <pic:nvPicPr>
-                    <pic:cNvPr id="20" name="图片 1"/>
-                    <pic:cNvPicPr>
-                      <a:picLocks noChangeAspect="1"/>
-                    </pic:cNvPicPr>
-                  </pic:nvPicPr>
-                  <pic:blipFill>
-                    <a:blip r:embed="rId30"/>
-                    <a:stretch>
-                      <a:fillRect/>
-                    </a:stretch>
-                  </pic:blipFill>
-                  <pic:spPr>
-                    <a:xfrm>
-                      <a:off x="0" y="0"/>
-                      <a:ext cx="5271770" cy="3100705"/>
-                    </a:xfrm>
-                    <a:prstGeom prst="rect">
-                      <a:avLst/>
-                    </a:prstGeom>
-                    <a:noFill/>
-                    <a:ln>
-                      <a:noFill/>
-                    </a:ln>
-                  </pic:spPr>
-                </pic:pic>
-              </a:graphicData>
-            </a:graphic>
-          </wp:inline>
-        </w:drawing>
-      </w:r>
       <w:bookmarkStart w:id="0" w:name="_GoBack"/>
       <w:bookmarkEnd w:id="0"/>
     </w:p>
+    <w:p/>
     <w:p/>
     <w:p>
       <w:pPr>

</xml_diff>